<commit_message>
for SAP self notes documents
</commit_message>
<xml_diff>
--- a/Maven_New_2021.docx
+++ b/Maven_New_2021.docx
@@ -40,7 +40,7 @@
                     <a:blip r:embed="rId6" cstate="print">
                       <a:extLst>
                         <a:ext uri="{28A0092B-C50C-407E-A947-70E740481C1C}">
-                          <a14:useLocalDpi xmlns="" xmlns:wpc="http://schemas.microsoft.com/office/word/2010/wordprocessingCanvas" xmlns:cx="http://schemas.microsoft.com/office/drawing/2014/chartex" xmlns:mc="http://schemas.openxmlformats.org/markup-compatibility/2006" xmlns:o="urn:schemas-microsoft-com:office:office" xmlns:v="urn:schemas-microsoft-com:vml" xmlns:wp14="http://schemas.microsoft.com/office/word/2010/wordprocessingDrawing" xmlns:w10="urn:schemas-microsoft-com:office:word" xmlns:w="http://schemas.openxmlformats.org/wordprocessingml/2006/main" xmlns:w14="http://schemas.microsoft.com/office/word/2010/wordml" xmlns:w15="http://schemas.microsoft.com/office/word/2012/wordml" xmlns:w16se="http://schemas.microsoft.com/office/word/2015/wordml/symex" xmlns:wpg="http://schemas.microsoft.com/office/word/2010/wordprocessingGroup" xmlns:wpi="http://schemas.microsoft.com/office/word/2010/wordprocessingInk" xmlns:wps="http://schemas.microsoft.com/office/word/2010/wordprocessingShape" xmlns:a14="http://schemas.microsoft.com/office/drawing/2010/main" val="0"/>
+                          <a14:useLocalDpi xmlns:a14="http://schemas.microsoft.com/office/drawing/2010/main" xmlns:wps="http://schemas.microsoft.com/office/word/2010/wordprocessingShape" xmlns:wpi="http://schemas.microsoft.com/office/word/2010/wordprocessingInk" xmlns:wpg="http://schemas.microsoft.com/office/word/2010/wordprocessingGroup" xmlns:w16se="http://schemas.microsoft.com/office/word/2015/wordml/symex" xmlns:w15="http://schemas.microsoft.com/office/word/2012/wordml" xmlns:w14="http://schemas.microsoft.com/office/word/2010/wordml" xmlns:w="http://schemas.openxmlformats.org/wordprocessingml/2006/main" xmlns:w10="urn:schemas-microsoft-com:office:word" xmlns:wp14="http://schemas.microsoft.com/office/word/2010/wordprocessingDrawing" xmlns:v="urn:schemas-microsoft-com:vml" xmlns:o="urn:schemas-microsoft-com:office:office" xmlns:mc="http://schemas.openxmlformats.org/markup-compatibility/2006" xmlns:cx="http://schemas.microsoft.com/office/drawing/2014/chartex" xmlns:wpc="http://schemas.microsoft.com/office/word/2010/wordprocessingCanvas" xmlns="" val="0"/>
                         </a:ext>
                       </a:extLst>
                     </a:blip>
@@ -73,16 +73,6 @@
       <w:pPr>
         <w:pStyle w:val="ListParagraph"/>
         <w:rPr>
-          <w:b/>
-          <w:sz w:val="32"/>
-          <w:szCs w:val="32"/>
-        </w:rPr>
-      </w:pPr>
-    </w:p>
-    <w:p>
-      <w:pPr>
-        <w:pStyle w:val="ListParagraph"/>
-        <w:rPr>
           <w:sz w:val="28"/>
           <w:szCs w:val="28"/>
         </w:rPr>
@@ -264,7 +254,7 @@
                     <a:blip r:embed="rId7" cstate="print">
                       <a:extLst>
                         <a:ext uri="{28A0092B-C50C-407E-A947-70E740481C1C}">
-                          <a14:useLocalDpi xmlns="" xmlns:wpc="http://schemas.microsoft.com/office/word/2010/wordprocessingCanvas" xmlns:cx="http://schemas.microsoft.com/office/drawing/2014/chartex" xmlns:mc="http://schemas.openxmlformats.org/markup-compatibility/2006" xmlns:o="urn:schemas-microsoft-com:office:office" xmlns:v="urn:schemas-microsoft-com:vml" xmlns:wp14="http://schemas.microsoft.com/office/word/2010/wordprocessingDrawing" xmlns:w10="urn:schemas-microsoft-com:office:word" xmlns:w="http://schemas.openxmlformats.org/wordprocessingml/2006/main" xmlns:w14="http://schemas.microsoft.com/office/word/2010/wordml" xmlns:w15="http://schemas.microsoft.com/office/word/2012/wordml" xmlns:w16se="http://schemas.microsoft.com/office/word/2015/wordml/symex" xmlns:wpg="http://schemas.microsoft.com/office/word/2010/wordprocessingGroup" xmlns:wpi="http://schemas.microsoft.com/office/word/2010/wordprocessingInk" xmlns:wps="http://schemas.microsoft.com/office/word/2010/wordprocessingShape" xmlns:a14="http://schemas.microsoft.com/office/drawing/2010/main" val="0"/>
+                          <a14:useLocalDpi xmlns:a14="http://schemas.microsoft.com/office/drawing/2010/main" xmlns:wps="http://schemas.microsoft.com/office/word/2010/wordprocessingShape" xmlns:wpi="http://schemas.microsoft.com/office/word/2010/wordprocessingInk" xmlns:wpg="http://schemas.microsoft.com/office/word/2010/wordprocessingGroup" xmlns:w16se="http://schemas.microsoft.com/office/word/2015/wordml/symex" xmlns:w15="http://schemas.microsoft.com/office/word/2012/wordml" xmlns:w14="http://schemas.microsoft.com/office/word/2010/wordml" xmlns:w="http://schemas.openxmlformats.org/wordprocessingml/2006/main" xmlns:w10="urn:schemas-microsoft-com:office:word" xmlns:wp14="http://schemas.microsoft.com/office/word/2010/wordprocessingDrawing" xmlns:v="urn:schemas-microsoft-com:vml" xmlns:o="urn:schemas-microsoft-com:office:office" xmlns:mc="http://schemas.openxmlformats.org/markup-compatibility/2006" xmlns:cx="http://schemas.microsoft.com/office/drawing/2014/chartex" xmlns:wpc="http://schemas.microsoft.com/office/word/2010/wordprocessingCanvas" xmlns="" val="0"/>
                         </a:ext>
                       </a:extLst>
                     </a:blip>
@@ -304,54 +294,6 @@
     <w:p>
       <w:pPr>
         <w:pStyle w:val="ListParagraph"/>
-        <w:rPr>
-          <w:color w:val="C00000"/>
-        </w:rPr>
-      </w:pPr>
-    </w:p>
-    <w:p>
-      <w:pPr>
-        <w:pStyle w:val="ListParagraph"/>
-        <w:rPr>
-          <w:color w:val="C00000"/>
-        </w:rPr>
-      </w:pPr>
-    </w:p>
-    <w:p>
-      <w:pPr>
-        <w:pStyle w:val="ListParagraph"/>
-        <w:rPr>
-          <w:color w:val="C00000"/>
-        </w:rPr>
-      </w:pPr>
-    </w:p>
-    <w:p>
-      <w:pPr>
-        <w:pStyle w:val="ListParagraph"/>
-        <w:rPr>
-          <w:color w:val="C00000"/>
-        </w:rPr>
-      </w:pPr>
-    </w:p>
-    <w:p>
-      <w:pPr>
-        <w:pStyle w:val="ListParagraph"/>
-        <w:rPr>
-          <w:color w:val="C00000"/>
-        </w:rPr>
-      </w:pPr>
-    </w:p>
-    <w:p>
-      <w:pPr>
-        <w:pStyle w:val="ListParagraph"/>
-        <w:rPr>
-          <w:color w:val="C00000"/>
-        </w:rPr>
-      </w:pPr>
-    </w:p>
-    <w:p>
-      <w:pPr>
-        <w:pStyle w:val="ListParagraph"/>
         <w:numPr>
           <w:ilvl w:val="0"/>
           <w:numId w:val="1"/>
@@ -425,22 +367,16 @@
       <w:pPr>
         <w:ind w:left="360"/>
       </w:pPr>
-    </w:p>
-    <w:p>
-      <w:pPr>
-        <w:ind w:left="360"/>
-      </w:pPr>
       <w:r>
         <w:rPr>
           <w:noProof/>
           <w:lang w:val="en-US" w:bidi="te-IN"/>
         </w:rPr>
-        <w:lastRenderedPageBreak/>
         <w:drawing>
           <wp:inline distT="0" distB="0" distL="0" distR="0">
-            <wp:extent cx="5730875" cy="2665095"/>
-            <wp:effectExtent l="0" t="0" r="3175" b="1905"/>
-            <wp:docPr id="17" name="Picture 17"/>
+            <wp:extent cx="5730875" cy="2305050"/>
+            <wp:effectExtent l="19050" t="0" r="3175" b="0"/>
+            <wp:docPr id="12" name="Picture 17"/>
             <wp:cNvGraphicFramePr>
               <a:graphicFrameLocks xmlns:a="http://schemas.openxmlformats.org/drawingml/2006/main" noChangeAspect="1"/>
             </wp:cNvGraphicFramePr>
@@ -457,7 +393,7 @@
                     <a:blip r:embed="rId8" cstate="print">
                       <a:extLst>
                         <a:ext uri="{28A0092B-C50C-407E-A947-70E740481C1C}">
-                          <a14:useLocalDpi xmlns="" xmlns:wpc="http://schemas.microsoft.com/office/word/2010/wordprocessingCanvas" xmlns:cx="http://schemas.microsoft.com/office/drawing/2014/chartex" xmlns:mc="http://schemas.openxmlformats.org/markup-compatibility/2006" xmlns:o="urn:schemas-microsoft-com:office:office" xmlns:v="urn:schemas-microsoft-com:vml" xmlns:wp14="http://schemas.microsoft.com/office/word/2010/wordprocessingDrawing" xmlns:w10="urn:schemas-microsoft-com:office:word" xmlns:w="http://schemas.openxmlformats.org/wordprocessingml/2006/main" xmlns:w14="http://schemas.microsoft.com/office/word/2010/wordml" xmlns:w15="http://schemas.microsoft.com/office/word/2012/wordml" xmlns:w16se="http://schemas.microsoft.com/office/word/2015/wordml/symex" xmlns:wpg="http://schemas.microsoft.com/office/word/2010/wordprocessingGroup" xmlns:wpi="http://schemas.microsoft.com/office/word/2010/wordprocessingInk" xmlns:wps="http://schemas.microsoft.com/office/word/2010/wordprocessingShape" xmlns:a14="http://schemas.microsoft.com/office/drawing/2010/main" val="0"/>
+                          <a14:useLocalDpi xmlns:a14="http://schemas.microsoft.com/office/drawing/2010/main" xmlns:wps="http://schemas.microsoft.com/office/word/2010/wordprocessingShape" xmlns:wpi="http://schemas.microsoft.com/office/word/2010/wordprocessingInk" xmlns:wpg="http://schemas.microsoft.com/office/word/2010/wordprocessingGroup" xmlns:w16se="http://schemas.microsoft.com/office/word/2015/wordml/symex" xmlns:w15="http://schemas.microsoft.com/office/word/2012/wordml" xmlns:w14="http://schemas.microsoft.com/office/word/2010/wordml" xmlns:w="http://schemas.openxmlformats.org/wordprocessingml/2006/main" xmlns:w10="urn:schemas-microsoft-com:office:word" xmlns:wp14="http://schemas.microsoft.com/office/word/2010/wordprocessingDrawing" xmlns:v="urn:schemas-microsoft-com:vml" xmlns:o="urn:schemas-microsoft-com:office:office" xmlns:mc="http://schemas.openxmlformats.org/markup-compatibility/2006" xmlns:cx="http://schemas.microsoft.com/office/drawing/2014/chartex" xmlns:wpc="http://schemas.microsoft.com/office/word/2010/wordprocessingCanvas" xmlns="" val="0"/>
                         </a:ext>
                       </a:extLst>
                     </a:blip>
@@ -469,7 +405,7 @@
                   <pic:spPr bwMode="auto">
                     <a:xfrm>
                       <a:off x="0" y="0"/>
-                      <a:ext cx="5730875" cy="2665095"/>
+                      <a:ext cx="5730875" cy="2305050"/>
                     </a:xfrm>
                     <a:prstGeom prst="rect">
                       <a:avLst/>
@@ -488,11 +424,6 @@
     </w:p>
     <w:p>
       <w:pPr>
-        <w:ind w:left="360"/>
-      </w:pPr>
-    </w:p>
-    <w:p>
-      <w:pPr>
         <w:pStyle w:val="ListParagraph"/>
         <w:numPr>
           <w:ilvl w:val="0"/>
@@ -506,7 +437,8 @@
         <w:rPr>
           <w:color w:val="C00000"/>
         </w:rPr>
-        <w:t xml:space="preserve">Advantages of Maven </w:t>
+        <w:lastRenderedPageBreak/>
+        <w:t>Advantages of Maven</w:t>
       </w:r>
     </w:p>
     <w:p>
@@ -810,20 +742,19 @@
     </w:p>
     <w:p>
       <w:pPr>
-        <w:pStyle w:val="ListParagraph"/>
-        <w:ind w:left="1440"/>
-      </w:pPr>
-      <w:r>
-        <w:rPr>
-          <w:noProof/>
-          <w:lang w:val="en-US" w:bidi="te-IN"/>
-        </w:rPr>
-        <w:lastRenderedPageBreak/>
+        <w:rPr>
+          <w:color w:val="C45911" w:themeColor="accent2" w:themeShade="BF"/>
+        </w:rPr>
+      </w:pPr>
+      <w:r>
+        <w:rPr>
+          <w:color w:val="C45911" w:themeColor="accent2" w:themeShade="BF"/>
+        </w:rPr>
         <w:drawing>
           <wp:inline distT="0" distB="0" distL="0" distR="0">
             <wp:extent cx="5650230" cy="2626995"/>
             <wp:effectExtent l="0" t="0" r="7620" b="1905"/>
-            <wp:docPr id="2" name="Picture 2"/>
+            <wp:docPr id="3" name="Picture 2"/>
             <wp:cNvGraphicFramePr>
               <a:graphicFrameLocks xmlns:a="http://schemas.openxmlformats.org/drawingml/2006/main" noChangeAspect="1"/>
             </wp:cNvGraphicFramePr>
@@ -840,7 +771,7 @@
                     <a:blip r:embed="rId9" cstate="print">
                       <a:extLst>
                         <a:ext uri="{28A0092B-C50C-407E-A947-70E740481C1C}">
-                          <a14:useLocalDpi xmlns="" xmlns:wpc="http://schemas.microsoft.com/office/word/2010/wordprocessingCanvas" xmlns:cx="http://schemas.microsoft.com/office/drawing/2014/chartex" xmlns:mc="http://schemas.openxmlformats.org/markup-compatibility/2006" xmlns:o="urn:schemas-microsoft-com:office:office" xmlns:v="urn:schemas-microsoft-com:vml" xmlns:wp14="http://schemas.microsoft.com/office/word/2010/wordprocessingDrawing" xmlns:w10="urn:schemas-microsoft-com:office:word" xmlns:w="http://schemas.openxmlformats.org/wordprocessingml/2006/main" xmlns:w14="http://schemas.microsoft.com/office/word/2010/wordml" xmlns:w15="http://schemas.microsoft.com/office/word/2012/wordml" xmlns:w16se="http://schemas.microsoft.com/office/word/2015/wordml/symex" xmlns:wpg="http://schemas.microsoft.com/office/word/2010/wordprocessingGroup" xmlns:wpi="http://schemas.microsoft.com/office/word/2010/wordprocessingInk" xmlns:wps="http://schemas.microsoft.com/office/word/2010/wordprocessingShape" xmlns:a14="http://schemas.microsoft.com/office/drawing/2010/main" val="0"/>
+                          <a14:useLocalDpi xmlns:a14="http://schemas.microsoft.com/office/drawing/2010/main" xmlns:wps="http://schemas.microsoft.com/office/word/2010/wordprocessingShape" xmlns:wpi="http://schemas.microsoft.com/office/word/2010/wordprocessingInk" xmlns:wpg="http://schemas.microsoft.com/office/word/2010/wordprocessingGroup" xmlns:w16se="http://schemas.microsoft.com/office/word/2015/wordml/symex" xmlns:w15="http://schemas.microsoft.com/office/word/2012/wordml" xmlns:w14="http://schemas.microsoft.com/office/word/2010/wordml" xmlns:w="http://schemas.openxmlformats.org/wordprocessingml/2006/main" xmlns:w10="urn:schemas-microsoft-com:office:word" xmlns:wp14="http://schemas.microsoft.com/office/word/2010/wordprocessingDrawing" xmlns:v="urn:schemas-microsoft-com:vml" xmlns:o="urn:schemas-microsoft-com:office:office" xmlns:mc="http://schemas.openxmlformats.org/markup-compatibility/2006" xmlns:cx="http://schemas.microsoft.com/office/drawing/2014/chartex" xmlns:wpc="http://schemas.microsoft.com/office/word/2010/wordprocessingCanvas" xmlns="" val="0"/>
                         </a:ext>
                       </a:extLst>
                     </a:blip>
@@ -873,6 +804,12 @@
       <w:pPr>
         <w:pStyle w:val="ListParagraph"/>
         <w:ind w:left="1440"/>
+      </w:pPr>
+    </w:p>
+    <w:p>
+      <w:pPr>
+        <w:pStyle w:val="ListParagraph"/>
+        <w:ind w:left="1440"/>
         <w:rPr>
           <w:color w:val="00B050"/>
         </w:rPr>
@@ -933,17 +870,18 @@
         <w:pStyle w:val="ListParagraph"/>
         <w:ind w:left="1440"/>
       </w:pPr>
-      <w:r>
-        <w:rPr>
-          <w:noProof/>
-          <w:lang w:val="en-US" w:bidi="te-IN"/>
-        </w:rPr>
+    </w:p>
+    <w:p>
+      <w:pPr>
+        <w:pStyle w:val="NoSpacing"/>
+      </w:pPr>
+      <w:r>
         <w:lastRenderedPageBreak/>
         <w:drawing>
           <wp:inline distT="0" distB="0" distL="0" distR="0">
-            <wp:extent cx="5727700" cy="8017510"/>
-            <wp:effectExtent l="0" t="0" r="6350" b="2540"/>
-            <wp:docPr id="9" name="Picture 9"/>
+            <wp:extent cx="6184900" cy="6083300"/>
+            <wp:effectExtent l="19050" t="0" r="6350" b="0"/>
+            <wp:docPr id="1" name="Picture 9"/>
             <wp:cNvGraphicFramePr>
               <a:graphicFrameLocks xmlns:a="http://schemas.openxmlformats.org/drawingml/2006/main" noChangeAspect="1"/>
             </wp:cNvGraphicFramePr>
@@ -960,7 +898,7 @@
                     <a:blip r:embed="rId10" cstate="print">
                       <a:extLst>
                         <a:ext uri="{28A0092B-C50C-407E-A947-70E740481C1C}">
-                          <a14:useLocalDpi xmlns="" xmlns:wpc="http://schemas.microsoft.com/office/word/2010/wordprocessingCanvas" xmlns:cx="http://schemas.microsoft.com/office/drawing/2014/chartex" xmlns:mc="http://schemas.openxmlformats.org/markup-compatibility/2006" xmlns:o="urn:schemas-microsoft-com:office:office" xmlns:v="urn:schemas-microsoft-com:vml" xmlns:wp14="http://schemas.microsoft.com/office/word/2010/wordprocessingDrawing" xmlns:w10="urn:schemas-microsoft-com:office:word" xmlns:w="http://schemas.openxmlformats.org/wordprocessingml/2006/main" xmlns:w14="http://schemas.microsoft.com/office/word/2010/wordml" xmlns:w15="http://schemas.microsoft.com/office/word/2012/wordml" xmlns:w16se="http://schemas.microsoft.com/office/word/2015/wordml/symex" xmlns:wpg="http://schemas.microsoft.com/office/word/2010/wordprocessingGroup" xmlns:wpi="http://schemas.microsoft.com/office/word/2010/wordprocessingInk" xmlns:wps="http://schemas.microsoft.com/office/word/2010/wordprocessingShape" xmlns:a14="http://schemas.microsoft.com/office/drawing/2010/main" val="0"/>
+                          <a14:useLocalDpi xmlns:a14="http://schemas.microsoft.com/office/drawing/2010/main" xmlns:wps="http://schemas.microsoft.com/office/word/2010/wordprocessingShape" xmlns:wpi="http://schemas.microsoft.com/office/word/2010/wordprocessingInk" xmlns:wpg="http://schemas.microsoft.com/office/word/2010/wordprocessingGroup" xmlns:w16se="http://schemas.microsoft.com/office/word/2015/wordml/symex" xmlns:w15="http://schemas.microsoft.com/office/word/2012/wordml" xmlns:w14="http://schemas.microsoft.com/office/word/2010/wordml" xmlns:w="http://schemas.openxmlformats.org/wordprocessingml/2006/main" xmlns:w10="urn:schemas-microsoft-com:office:word" xmlns:wp14="http://schemas.microsoft.com/office/word/2010/wordprocessingDrawing" xmlns:v="urn:schemas-microsoft-com:vml" xmlns:o="urn:schemas-microsoft-com:office:office" xmlns:mc="http://schemas.openxmlformats.org/markup-compatibility/2006" xmlns:cx="http://schemas.microsoft.com/office/drawing/2014/chartex" xmlns:wpc="http://schemas.microsoft.com/office/word/2010/wordprocessingCanvas" xmlns="" val="0"/>
                         </a:ext>
                       </a:extLst>
                     </a:blip>
@@ -972,7 +910,7 @@
                   <pic:spPr bwMode="auto">
                     <a:xfrm>
                       <a:off x="0" y="0"/>
-                      <a:ext cx="5727700" cy="8017510"/>
+                      <a:ext cx="6185454" cy="6083845"/>
                     </a:xfrm>
                     <a:prstGeom prst="rect">
                       <a:avLst/>
@@ -992,31 +930,68 @@
     <w:p>
       <w:pPr>
         <w:pStyle w:val="ListParagraph"/>
-        <w:ind w:left="1440"/>
-      </w:pPr>
-    </w:p>
-    <w:p>
-      <w:pPr>
-        <w:pStyle w:val="ListParagraph"/>
-        <w:ind w:left="1440"/>
-      </w:pPr>
-    </w:p>
-    <w:p>
-      <w:pPr>
-        <w:pStyle w:val="ListParagraph"/>
-        <w:ind w:left="1440"/>
-      </w:pPr>
-    </w:p>
-    <w:p>
-      <w:pPr>
-        <w:pStyle w:val="ListParagraph"/>
-        <w:ind w:left="1440"/>
-      </w:pPr>
-    </w:p>
-    <w:p>
-      <w:pPr>
-        <w:pStyle w:val="ListParagraph"/>
+        <w:numPr>
+          <w:ilvl w:val="0"/>
+          <w:numId w:val="1"/>
+        </w:numPr>
         <w:ind w:left="1080"/>
+        <w:rPr>
+          <w:color w:val="C00000"/>
+        </w:rPr>
+      </w:pPr>
+      <w:proofErr w:type="gramStart"/>
+      <w:r>
+        <w:rPr>
+          <w:color w:val="C00000"/>
+        </w:rPr>
+        <w:t>what</w:t>
+      </w:r>
+      <w:proofErr w:type="gramEnd"/>
+      <w:r>
+        <w:rPr>
+          <w:color w:val="C00000"/>
+        </w:rPr>
+        <w:t xml:space="preserve"> dependency in Maven ?</w:t>
+      </w:r>
+    </w:p>
+    <w:p>
+      <w:pPr>
+        <w:ind w:left="720"/>
+      </w:pPr>
+      <w:r>
+        <w:t xml:space="preserve"> </w:t>
+      </w:r>
+      <w:r>
+        <w:t xml:space="preserve">Dependency is advance feature in maven which is used to get </w:t>
+      </w:r>
+      <w:r>
+        <w:t>all the required jars from the Global repository(http://mvnrepository.com) to L</w:t>
+      </w:r>
+      <w:r>
+        <w:t>ocal repository</w:t>
+      </w:r>
+      <w:r>
+        <w:t>(C://user/.m2)</w:t>
+      </w:r>
+      <w:r>
+        <w:t xml:space="preserve"> &amp; attach </w:t>
+      </w:r>
+      <w:r>
+        <w:t xml:space="preserve">all </w:t>
+      </w:r>
+      <w:r>
+        <w:t xml:space="preserve">jars </w:t>
+      </w:r>
+      <w:r>
+        <w:t xml:space="preserve">to the project automatically. </w:t>
+      </w:r>
+    </w:p>
+    <w:p>
+      <w:pPr>
+        <w:ind w:left="720"/>
+        <w:rPr>
+          <w:color w:val="C00000"/>
+        </w:rPr>
       </w:pPr>
     </w:p>
     <w:p>
@@ -1026,73 +1001,6 @@
           <w:ilvl w:val="0"/>
           <w:numId w:val="1"/>
         </w:numPr>
-        <w:ind w:left="1080"/>
-        <w:rPr>
-          <w:color w:val="C00000"/>
-        </w:rPr>
-      </w:pPr>
-      <w:proofErr w:type="gramStart"/>
-      <w:r>
-        <w:rPr>
-          <w:color w:val="C00000"/>
-        </w:rPr>
-        <w:t>what</w:t>
-      </w:r>
-      <w:proofErr w:type="gramEnd"/>
-      <w:r>
-        <w:rPr>
-          <w:color w:val="C00000"/>
-        </w:rPr>
-        <w:t xml:space="preserve"> dependency in Maven ?</w:t>
-      </w:r>
-    </w:p>
-    <w:p>
-      <w:pPr>
-        <w:ind w:left="720"/>
-      </w:pPr>
-      <w:r>
-        <w:t xml:space="preserve"> </w:t>
-      </w:r>
-      <w:r>
-        <w:t xml:space="preserve">Dependency is advance feature in maven which is used to get </w:t>
-      </w:r>
-      <w:r>
-        <w:t>all the required jars from the Global repository(http://mvnrepository.com) to L</w:t>
-      </w:r>
-      <w:r>
-        <w:t>ocal repository</w:t>
-      </w:r>
-      <w:r>
-        <w:t>(C://user/.m2)</w:t>
-      </w:r>
-      <w:r>
-        <w:t xml:space="preserve"> &amp; attach </w:t>
-      </w:r>
-      <w:r>
-        <w:t xml:space="preserve">all </w:t>
-      </w:r>
-      <w:r>
-        <w:t xml:space="preserve">jars </w:t>
-      </w:r>
-      <w:r>
-        <w:t xml:space="preserve">to the project automatically. </w:t>
-      </w:r>
-    </w:p>
-    <w:p>
-      <w:pPr>
-        <w:ind w:left="720"/>
-        <w:rPr>
-          <w:color w:val="C00000"/>
-        </w:rPr>
-      </w:pPr>
-    </w:p>
-    <w:p>
-      <w:pPr>
-        <w:pStyle w:val="ListParagraph"/>
-        <w:numPr>
-          <w:ilvl w:val="0"/>
-          <w:numId w:val="1"/>
-        </w:numPr>
         <w:rPr>
           <w:color w:val="C00000"/>
         </w:rPr>
@@ -1217,6 +1125,7 @@
         </w:numPr>
       </w:pPr>
       <w:r>
+        <w:lastRenderedPageBreak/>
         <w:t>paste the dependency code inside POM.xml</w:t>
       </w:r>
     </w:p>
@@ -1286,7 +1195,7 @@
                     <a:blip r:embed="rId11" cstate="print">
                       <a:extLst>
                         <a:ext uri="{28A0092B-C50C-407E-A947-70E740481C1C}">
-                          <a14:useLocalDpi xmlns="" xmlns:wpc="http://schemas.microsoft.com/office/word/2010/wordprocessingCanvas" xmlns:cx="http://schemas.microsoft.com/office/drawing/2014/chartex" xmlns:mc="http://schemas.openxmlformats.org/markup-compatibility/2006" xmlns:o="urn:schemas-microsoft-com:office:office" xmlns:v="urn:schemas-microsoft-com:vml" xmlns:wp14="http://schemas.microsoft.com/office/word/2010/wordprocessingDrawing" xmlns:w10="urn:schemas-microsoft-com:office:word" xmlns:w="http://schemas.openxmlformats.org/wordprocessingml/2006/main" xmlns:w14="http://schemas.microsoft.com/office/word/2010/wordml" xmlns:w15="http://schemas.microsoft.com/office/word/2012/wordml" xmlns:w16se="http://schemas.microsoft.com/office/word/2015/wordml/symex" xmlns:wpg="http://schemas.microsoft.com/office/word/2010/wordprocessingGroup" xmlns:wpi="http://schemas.microsoft.com/office/word/2010/wordprocessingInk" xmlns:wps="http://schemas.microsoft.com/office/word/2010/wordprocessingShape" xmlns:a14="http://schemas.microsoft.com/office/drawing/2010/main" val="0"/>
+                          <a14:useLocalDpi xmlns:a14="http://schemas.microsoft.com/office/drawing/2010/main" xmlns:wps="http://schemas.microsoft.com/office/word/2010/wordprocessingShape" xmlns:wpi="http://schemas.microsoft.com/office/word/2010/wordprocessingInk" xmlns:wpg="http://schemas.microsoft.com/office/word/2010/wordprocessingGroup" xmlns:w16se="http://schemas.microsoft.com/office/word/2015/wordml/symex" xmlns:w15="http://schemas.microsoft.com/office/word/2012/wordml" xmlns:w14="http://schemas.microsoft.com/office/word/2010/wordml" xmlns:w="http://schemas.openxmlformats.org/wordprocessingml/2006/main" xmlns:w10="urn:schemas-microsoft-com:office:word" xmlns:wp14="http://schemas.microsoft.com/office/word/2010/wordprocessingDrawing" xmlns:v="urn:schemas-microsoft-com:vml" xmlns:o="urn:schemas-microsoft-com:office:office" xmlns:mc="http://schemas.openxmlformats.org/markup-compatibility/2006" xmlns:cx="http://schemas.microsoft.com/office/drawing/2014/chartex" xmlns:wpc="http://schemas.microsoft.com/office/word/2010/wordprocessingCanvas" xmlns="" val="0"/>
                         </a:ext>
                       </a:extLst>
                     </a:blip>
@@ -2834,7 +2743,6 @@
           <w:sz w:val="16"/>
           <w:szCs w:val="16"/>
         </w:rPr>
-        <w:lastRenderedPageBreak/>
         <w:tab/>
       </w:r>
       <w:r>
@@ -4051,6 +3959,7 @@
         </w:rPr>
       </w:pPr>
       <w:r>
+        <w:lastRenderedPageBreak/>
         <w:t xml:space="preserve">What is group ID &amp; </w:t>
       </w:r>
       <w:proofErr w:type="spellStart"/>
@@ -4232,7 +4141,7 @@
                     <a:blip r:embed="rId12" cstate="print">
                       <a:extLst>
                         <a:ext uri="{28A0092B-C50C-407E-A947-70E740481C1C}">
-                          <a14:useLocalDpi xmlns="" xmlns:wpc="http://schemas.microsoft.com/office/word/2010/wordprocessingCanvas" xmlns:cx="http://schemas.microsoft.com/office/drawing/2014/chartex" xmlns:mc="http://schemas.openxmlformats.org/markup-compatibility/2006" xmlns:o="urn:schemas-microsoft-com:office:office" xmlns:v="urn:schemas-microsoft-com:vml" xmlns:wp14="http://schemas.microsoft.com/office/word/2010/wordprocessingDrawing" xmlns:w10="urn:schemas-microsoft-com:office:word" xmlns:w="http://schemas.openxmlformats.org/wordprocessingml/2006/main" xmlns:w14="http://schemas.microsoft.com/office/word/2010/wordml" xmlns:w15="http://schemas.microsoft.com/office/word/2012/wordml" xmlns:w16se="http://schemas.microsoft.com/office/word/2015/wordml/symex" xmlns:wpg="http://schemas.microsoft.com/office/word/2010/wordprocessingGroup" xmlns:wpi="http://schemas.microsoft.com/office/word/2010/wordprocessingInk" xmlns:wps="http://schemas.microsoft.com/office/word/2010/wordprocessingShape" xmlns:a14="http://schemas.microsoft.com/office/drawing/2010/main" val="0"/>
+                          <a14:useLocalDpi xmlns:a14="http://schemas.microsoft.com/office/drawing/2010/main" xmlns:wps="http://schemas.microsoft.com/office/word/2010/wordprocessingShape" xmlns:wpi="http://schemas.microsoft.com/office/word/2010/wordprocessingInk" xmlns:wpg="http://schemas.microsoft.com/office/word/2010/wordprocessingGroup" xmlns:w16se="http://schemas.microsoft.com/office/word/2015/wordml/symex" xmlns:w15="http://schemas.microsoft.com/office/word/2012/wordml" xmlns:w14="http://schemas.microsoft.com/office/word/2010/wordml" xmlns:w="http://schemas.openxmlformats.org/wordprocessingml/2006/main" xmlns:w10="urn:schemas-microsoft-com:office:word" xmlns:wp14="http://schemas.microsoft.com/office/word/2010/wordprocessingDrawing" xmlns:v="urn:schemas-microsoft-com:vml" xmlns:o="urn:schemas-microsoft-com:office:office" xmlns:mc="http://schemas.openxmlformats.org/markup-compatibility/2006" xmlns:cx="http://schemas.microsoft.com/office/drawing/2014/chartex" xmlns:wpc="http://schemas.microsoft.com/office/word/2010/wordprocessingCanvas" xmlns="" val="0"/>
                         </a:ext>
                       </a:extLst>
                     </a:blip>
@@ -4346,7 +4255,7 @@
                     <a:blip r:embed="rId13" cstate="print">
                       <a:extLst>
                         <a:ext uri="{28A0092B-C50C-407E-A947-70E740481C1C}">
-                          <a14:useLocalDpi xmlns="" xmlns:wpc="http://schemas.microsoft.com/office/word/2010/wordprocessingCanvas" xmlns:cx="http://schemas.microsoft.com/office/drawing/2014/chartex" xmlns:mc="http://schemas.openxmlformats.org/markup-compatibility/2006" xmlns:o="urn:schemas-microsoft-com:office:office" xmlns:v="urn:schemas-microsoft-com:vml" xmlns:wp14="http://schemas.microsoft.com/office/word/2010/wordprocessingDrawing" xmlns:w10="urn:schemas-microsoft-com:office:word" xmlns:w="http://schemas.openxmlformats.org/wordprocessingml/2006/main" xmlns:w14="http://schemas.microsoft.com/office/word/2010/wordml" xmlns:w15="http://schemas.microsoft.com/office/word/2012/wordml" xmlns:w16se="http://schemas.microsoft.com/office/word/2015/wordml/symex" xmlns:wpg="http://schemas.microsoft.com/office/word/2010/wordprocessingGroup" xmlns:wpi="http://schemas.microsoft.com/office/word/2010/wordprocessingInk" xmlns:wps="http://schemas.microsoft.com/office/word/2010/wordprocessingShape" xmlns:a14="http://schemas.microsoft.com/office/drawing/2010/main" val="0"/>
+                          <a14:useLocalDpi xmlns:a14="http://schemas.microsoft.com/office/drawing/2010/main" xmlns:wps="http://schemas.microsoft.com/office/word/2010/wordprocessingShape" xmlns:wpi="http://schemas.microsoft.com/office/word/2010/wordprocessingInk" xmlns:wpg="http://schemas.microsoft.com/office/word/2010/wordprocessingGroup" xmlns:w16se="http://schemas.microsoft.com/office/word/2015/wordml/symex" xmlns:w15="http://schemas.microsoft.com/office/word/2012/wordml" xmlns:w14="http://schemas.microsoft.com/office/word/2010/wordml" xmlns:w="http://schemas.openxmlformats.org/wordprocessingml/2006/main" xmlns:w10="urn:schemas-microsoft-com:office:word" xmlns:wp14="http://schemas.microsoft.com/office/word/2010/wordprocessingDrawing" xmlns:v="urn:schemas-microsoft-com:vml" xmlns:o="urn:schemas-microsoft-com:office:office" xmlns:mc="http://schemas.openxmlformats.org/markup-compatibility/2006" xmlns:cx="http://schemas.microsoft.com/office/drawing/2014/chartex" xmlns:wpc="http://schemas.microsoft.com/office/word/2010/wordprocessingCanvas" xmlns="" val="0"/>
                         </a:ext>
                       </a:extLst>
                     </a:blip>
@@ -4391,7 +4300,6 @@
         <w:rPr>
           <w:color w:val="C00000"/>
         </w:rPr>
-        <w:lastRenderedPageBreak/>
         <w:t xml:space="preserve">How to execute TESTNG.xml file via </w:t>
       </w:r>
       <w:proofErr w:type="gramStart"/>
@@ -5504,6 +5412,7 @@
           <w:sz w:val="16"/>
           <w:szCs w:val="16"/>
         </w:rPr>
+        <w:lastRenderedPageBreak/>
         <w:tab/>
       </w:r>
       <w:r>
@@ -8711,7 +8620,6 @@
         <w:rPr>
           <w:color w:val="C00000"/>
         </w:rPr>
-        <w:lastRenderedPageBreak/>
         <w:t>How to execut</w:t>
       </w:r>
       <w:r>
@@ -8833,6 +8741,7 @@
         <w:pStyle w:val="ListParagraph"/>
       </w:pPr>
       <w:r>
+        <w:lastRenderedPageBreak/>
         <w:t xml:space="preserve">       -</w:t>
       </w:r>
       <w:proofErr w:type="spellStart"/>
@@ -9043,7 +8952,6 @@
           <w:noProof/>
           <w:lang w:val="en-US" w:bidi="te-IN"/>
         </w:rPr>
-        <w:lastRenderedPageBreak/>
         <w:drawing>
           <wp:inline distT="0" distB="0" distL="0" distR="0">
             <wp:extent cx="3682905" cy="490864"/>
@@ -9087,6 +8995,7 @@
           <w:noProof/>
           <w:lang w:val="en-US" w:bidi="te-IN"/>
         </w:rPr>
+        <w:lastRenderedPageBreak/>
         <w:drawing>
           <wp:inline distT="0" distB="0" distL="0" distR="0">
             <wp:extent cx="5724525" cy="3594100"/>
@@ -9108,7 +9017,7 @@
                     <a:blip r:embed="rId17" cstate="print">
                       <a:extLst>
                         <a:ext uri="{28A0092B-C50C-407E-A947-70E740481C1C}">
-                          <a14:useLocalDpi xmlns="" xmlns:wpc="http://schemas.microsoft.com/office/word/2010/wordprocessingCanvas" xmlns:cx="http://schemas.microsoft.com/office/drawing/2014/chartex" xmlns:mc="http://schemas.openxmlformats.org/markup-compatibility/2006" xmlns:o="urn:schemas-microsoft-com:office:office" xmlns:v="urn:schemas-microsoft-com:vml" xmlns:wp14="http://schemas.microsoft.com/office/word/2010/wordprocessingDrawing" xmlns:w10="urn:schemas-microsoft-com:office:word" xmlns:w="http://schemas.openxmlformats.org/wordprocessingml/2006/main" xmlns:w14="http://schemas.microsoft.com/office/word/2010/wordml" xmlns:w15="http://schemas.microsoft.com/office/word/2012/wordml" xmlns:w16se="http://schemas.microsoft.com/office/word/2015/wordml/symex" xmlns:wpg="http://schemas.microsoft.com/office/word/2010/wordprocessingGroup" xmlns:wpi="http://schemas.microsoft.com/office/word/2010/wordprocessingInk" xmlns:wps="http://schemas.microsoft.com/office/word/2010/wordprocessingShape" xmlns:a14="http://schemas.microsoft.com/office/drawing/2010/main" val="0"/>
+                          <a14:useLocalDpi xmlns:a14="http://schemas.microsoft.com/office/drawing/2010/main" xmlns:wps="http://schemas.microsoft.com/office/word/2010/wordprocessingShape" xmlns:wpi="http://schemas.microsoft.com/office/word/2010/wordprocessingInk" xmlns:wpg="http://schemas.microsoft.com/office/word/2010/wordprocessingGroup" xmlns:w16se="http://schemas.microsoft.com/office/word/2015/wordml/symex" xmlns:w15="http://schemas.microsoft.com/office/word/2012/wordml" xmlns:w14="http://schemas.microsoft.com/office/word/2010/wordml" xmlns:w="http://schemas.openxmlformats.org/wordprocessingml/2006/main" xmlns:w10="urn:schemas-microsoft-com:office:word" xmlns:wp14="http://schemas.microsoft.com/office/word/2010/wordprocessingDrawing" xmlns:v="urn:schemas-microsoft-com:vml" xmlns:o="urn:schemas-microsoft-com:office:office" xmlns:mc="http://schemas.openxmlformats.org/markup-compatibility/2006" xmlns:cx="http://schemas.microsoft.com/office/drawing/2014/chartex" xmlns:wpc="http://schemas.microsoft.com/office/word/2010/wordprocessingCanvas" xmlns="" val="0"/>
                         </a:ext>
                       </a:extLst>
                     </a:blip>
@@ -11525,6 +11434,15 @@
       <w:sz w:val="16"/>
       <w:szCs w:val="16"/>
     </w:rPr>
+  </w:style>
+  <w:style w:type="paragraph" w:styleId="NoSpacing">
+    <w:name w:val="No Spacing"/>
+    <w:uiPriority w:val="1"/>
+    <w:qFormat/>
+    <w:rsid w:val="00F83791"/>
+    <w:pPr>
+      <w:spacing w:after="0" w:line="240" w:lineRule="auto"/>
+    </w:pPr>
   </w:style>
 </w:styles>
 </file>
@@ -11784,7 +11702,7 @@
   <a:extraClrSchemeLst/>
   <a:extLst>
     <a:ext uri="{05A4C25C-085E-4340-85A3-A5531E510DB2}">
-      <thm15:themeFamily xmlns="" xmlns:thm15="http://schemas.microsoft.com/office/thememl/2012/main" name="Office Theme" id="{62F939B6-93AF-4DB8-9C6B-D6C7DFDC589F}" vid="{4A3C46E8-61CC-4603-A589-7422A47A8E4A}"/>
+      <thm15:themeFamily xmlns:thm15="http://schemas.microsoft.com/office/thememl/2012/main" xmlns="" name="Office Theme" id="{62F939B6-93AF-4DB8-9C6B-D6C7DFDC589F}" vid="{4A3C46E8-61CC-4603-A589-7422A47A8E4A}"/>
     </a:ext>
   </a:extLst>
 </a:theme>
@@ -11795,7 +11713,7 @@
 </file>
 
 <file path=customXml/itemProps1.xml><?xml version="1.0" encoding="utf-8"?>
-<ds:datastoreItem xmlns:ds="http://schemas.openxmlformats.org/officeDocument/2006/customXml" ds:itemID="{533BD839-A3E8-4000-A3C5-09838B2D0EDE}">
+<ds:datastoreItem xmlns:ds="http://schemas.openxmlformats.org/officeDocument/2006/customXml" ds:itemID="{0C3CB653-80CA-4744-B7DD-6582C341DAA9}">
   <ds:schemaRefs>
     <ds:schemaRef ds:uri="http://schemas.openxmlformats.org/officeDocument/2006/bibliography"/>
   </ds:schemaRefs>

</xml_diff>